<commit_message>
Added product section and improved display
</commit_message>
<xml_diff>
--- a/ReportProjectInterfaceDesign_DangQuynhChi.docx
+++ b/ReportProjectInterfaceDesign_DangQuynhChi.docx
@@ -329,6 +329,241 @@
         <w:t>Checkout page</w:t>
       </w:r>
     </w:p>
+    <w:p>
+      <w:pPr>
+        <w:rPr>
+          <w:b/>
+          <w:bCs/>
+        </w:rPr>
+      </w:pPr>
+      <w:r>
+        <w:rPr>
+          <w:b/>
+          <w:bCs/>
+        </w:rPr>
+        <w:t>Virtual Scrolling for Large Product Lists</w:t>
+      </w:r>
+    </w:p>
+    <w:p>
+      <w:pPr>
+        <w:numPr>
+          <w:ilvl w:val="0"/>
+          <w:numId w:val="3"/>
+        </w:numPr>
+      </w:pPr>
+      <w:r>
+        <w:rPr>
+          <w:b/>
+          <w:bCs/>
+        </w:rPr>
+        <w:t>Technique</w:t>
+      </w:r>
+      <w:r>
+        <w:t>: Vue Virtual Scroller or custom implementation</w:t>
+      </w:r>
+    </w:p>
+    <w:p>
+      <w:pPr>
+        <w:numPr>
+          <w:ilvl w:val="0"/>
+          <w:numId w:val="3"/>
+        </w:numPr>
+      </w:pPr>
+      <w:r>
+        <w:rPr>
+          <w:b/>
+          <w:bCs/>
+        </w:rPr>
+        <w:t>Why Advanced</w:t>
+      </w:r>
+      <w:r>
+        <w:t>: Handles rendering thousands of products efficiently by only rendering visible items</w:t>
+      </w:r>
+    </w:p>
+    <w:p>
+      <w:pPr>
+        <w:numPr>
+          <w:ilvl w:val="0"/>
+          <w:numId w:val="3"/>
+        </w:numPr>
+      </w:pPr>
+      <w:r>
+        <w:rPr>
+          <w:b/>
+          <w:bCs/>
+        </w:rPr>
+        <w:t>Enhancement</w:t>
+      </w:r>
+      <w:r>
+        <w:t>: Dramatically improves performance for large catalogs</w:t>
+      </w:r>
+    </w:p>
+    <w:p>
+      <w:pPr>
+        <w:numPr>
+          <w:ilvl w:val="0"/>
+          <w:numId w:val="3"/>
+        </w:numPr>
+      </w:pPr>
+      <w:r>
+        <w:rPr>
+          <w:b/>
+          <w:bCs/>
+        </w:rPr>
+        <w:t>Learn</w:t>
+      </w:r>
+      <w:r>
+        <w:t>: DOM manipulation optimization, component lifecycle hooks</w:t>
+      </w:r>
+    </w:p>
+    <w:p>
+      <w:r>
+        <w:lastRenderedPageBreak/>
+        <w:drawing>
+          <wp:inline distT="0" distB="0" distL="0" distR="0" wp14:anchorId="1962A843" wp14:editId="1D3D8A16">
+            <wp:extent cx="5943600" cy="3318510"/>
+            <wp:effectExtent l="0" t="0" r="0" b="0"/>
+            <wp:docPr id="323097422" name="Picture 1"/>
+            <wp:cNvGraphicFramePr>
+              <a:graphicFrameLocks xmlns:a="http://schemas.openxmlformats.org/drawingml/2006/main" noChangeAspect="1"/>
+            </wp:cNvGraphicFramePr>
+            <a:graphic xmlns:a="http://schemas.openxmlformats.org/drawingml/2006/main">
+              <a:graphicData uri="http://schemas.openxmlformats.org/drawingml/2006/picture">
+                <pic:pic xmlns:pic="http://schemas.openxmlformats.org/drawingml/2006/picture">
+                  <pic:nvPicPr>
+                    <pic:cNvPr id="323097422" name=""/>
+                    <pic:cNvPicPr/>
+                  </pic:nvPicPr>
+                  <pic:blipFill>
+                    <a:blip r:embed="rId5"/>
+                    <a:stretch>
+                      <a:fillRect/>
+                    </a:stretch>
+                  </pic:blipFill>
+                  <pic:spPr>
+                    <a:xfrm>
+                      <a:off x="0" y="0"/>
+                      <a:ext cx="5943600" cy="3318510"/>
+                    </a:xfrm>
+                    <a:prstGeom prst="rect">
+                      <a:avLst/>
+                    </a:prstGeom>
+                  </pic:spPr>
+                </pic:pic>
+              </a:graphicData>
+            </a:graphic>
+          </wp:inline>
+        </w:drawing>
+      </w:r>
+    </w:p>
+    <w:p>
+      <w:r>
+        <w:t>Before: performance check</w:t>
+      </w:r>
+    </w:p>
+    <w:p>
+      <w:pPr>
+        <w:rPr>
+          <w:b/>
+          <w:bCs/>
+        </w:rPr>
+      </w:pPr>
+      <w:r>
+        <w:rPr>
+          <w:b/>
+          <w:bCs/>
+        </w:rPr>
+        <w:t>2. Real-time Features with WebSockets</w:t>
+      </w:r>
+    </w:p>
+    <w:p>
+      <w:pPr>
+        <w:numPr>
+          <w:ilvl w:val="0"/>
+          <w:numId w:val="4"/>
+        </w:numPr>
+      </w:pPr>
+      <w:r>
+        <w:rPr>
+          <w:b/>
+          <w:bCs/>
+        </w:rPr>
+        <w:t>Technique</w:t>
+      </w:r>
+      <w:r>
+        <w:t>: Socket.io + Vue 3 Composition API</w:t>
+      </w:r>
+    </w:p>
+    <w:p>
+      <w:pPr>
+        <w:numPr>
+          <w:ilvl w:val="0"/>
+          <w:numId w:val="4"/>
+        </w:numPr>
+      </w:pPr>
+      <w:r>
+        <w:rPr>
+          <w:b/>
+          <w:bCs/>
+        </w:rPr>
+        <w:t>Implementation Ideas</w:t>
+      </w:r>
+      <w:r>
+        <w:t xml:space="preserve">: </w:t>
+      </w:r>
+    </w:p>
+    <w:p>
+      <w:pPr>
+        <w:numPr>
+          <w:ilvl w:val="1"/>
+          <w:numId w:val="4"/>
+        </w:numPr>
+      </w:pPr>
+      <w:r>
+        <w:t>Live inventory updates (stock changes in real-time)</w:t>
+      </w:r>
+    </w:p>
+    <w:p>
+      <w:pPr>
+        <w:numPr>
+          <w:ilvl w:val="1"/>
+          <w:numId w:val="4"/>
+        </w:numPr>
+      </w:pPr>
+      <w:r>
+        <w:t>Live cart synchronization across devices</w:t>
+      </w:r>
+    </w:p>
+    <w:p>
+      <w:pPr>
+        <w:numPr>
+          <w:ilvl w:val="1"/>
+          <w:numId w:val="4"/>
+        </w:numPr>
+      </w:pPr>
+      <w:r>
+        <w:t>Flash sale countdowns synced across all users</w:t>
+      </w:r>
+    </w:p>
+    <w:p>
+      <w:pPr>
+        <w:numPr>
+          <w:ilvl w:val="0"/>
+          <w:numId w:val="4"/>
+        </w:numPr>
+      </w:pPr>
+      <w:r>
+        <w:rPr>
+          <w:b/>
+          <w:bCs/>
+        </w:rPr>
+        <w:t>Why Advanced</w:t>
+      </w:r>
+      <w:r>
+        <w:t>: Requires understanding of persistent connections, event handling, and reactive state management</w:t>
+      </w:r>
+    </w:p>
+    <w:p/>
     <w:sectPr>
       <w:pgSz w:w="12240" w:h="15840"/>
       <w:pgMar w:top="1440" w:right="1440" w:bottom="1440" w:left="1440" w:header="720" w:footer="720" w:gutter="0"/>
@@ -342,6 +577,155 @@
 <file path=word/numbering.xml><?xml version="1.0" encoding="utf-8"?>
 <w:numbering xmlns:wpc="http://schemas.microsoft.com/office/word/2010/wordprocessingCanvas" xmlns:cx="http://schemas.microsoft.com/office/drawing/2014/chartex" xmlns:cx1="http://schemas.microsoft.com/office/drawing/2015/9/8/chartex" xmlns:cx2="http://schemas.microsoft.com/office/drawing/2015/10/21/chartex" xmlns:cx3="http://schemas.microsoft.com/office/drawing/2016/5/9/chartex" xmlns:cx4="http://schemas.microsoft.com/office/drawing/2016/5/10/chartex" xmlns:cx5="http://schemas.microsoft.com/office/drawing/2016/5/11/chartex" xmlns:cx6="http://schemas.microsoft.com/office/drawing/2016/5/12/chartex" xmlns:cx7="http://schemas.microsoft.com/office/drawing/2016/5/13/chartex" xmlns:cx8="http://schemas.microsoft.com/office/drawing/2016/5/14/chartex" xmlns:mc="http://schemas.openxmlformats.org/markup-compatibility/2006" xmlns:aink="http://schemas.microsoft.com/office/drawing/2016/ink" xmlns:am3d="http://schemas.microsoft.com/office/drawing/2017/model3d" xmlns:o="urn:schemas-microsoft-com:office:office" xmlns:oel="http://schemas.microsoft.com/office/2019/extlst" xmlns:r="http://schemas.openxmlformats.org/officeDocument/2006/relationships" xmlns:m="http://schemas.openxmlformats.org/officeDocument/2006/math" xmlns:v="urn:schemas-microsoft-com:vml" xmlns:wp14="http://schemas.microsoft.com/office/word/2010/wordprocessingDrawing" xmlns:wp="http://schemas.openxmlformats.org/drawingml/2006/wordprocessingDrawing" xmlns:w10="urn:schemas-microsoft-com:office:word" xmlns:w="http://schemas.openxmlformats.org/wordprocessingml/2006/main" xmlns:w14="http://schemas.microsoft.com/office/word/2010/wordml" xmlns:w15="http://schemas.microsoft.com/office/word/2012/wordml" xmlns:w16cex="http://schemas.microsoft.com/office/word/2018/wordml/cex" xmlns:w16cid="http://schemas.microsoft.com/office/word/2016/wordml/cid" xmlns:w16="http://schemas.microsoft.com/office/word/2018/wordml" xmlns:w16du="http://schemas.microsoft.com/office/word/2023/wordml/word16du" xmlns:w16sdtdh="http://schemas.microsoft.com/office/word/2020/wordml/sdtdatahash" xmlns:w16sdtfl="http://schemas.microsoft.com/office/word/2024/wordml/sdtformatlock" xmlns:w16se="http://schemas.microsoft.com/office/word/2015/wordml/symex" xmlns:wpg="http://schemas.microsoft.com/office/word/2010/wordprocessingGroup" xmlns:wpi="http://schemas.microsoft.com/office/word/2010/wordprocessingInk" xmlns:wne="http://schemas.microsoft.com/office/word/2006/wordml" xmlns:wps="http://schemas.microsoft.com/office/word/2010/wordprocessingShape" mc:Ignorable="w14 w15 w16se w16cid w16 w16cex w16sdtdh w16sdtfl w16du wp14">
   <w:abstractNum w:abstractNumId="0" w15:restartNumberingAfterBreak="0">
+    <w:nsid w:val="0D702E93"/>
+    <w:multiLevelType w:val="multilevel"/>
+    <w:tmpl w:val="D5DE62E6"/>
+    <w:lvl w:ilvl="0">
+      <w:start w:val="1"/>
+      <w:numFmt w:val="bullet"/>
+      <w:lvlText w:val=""/>
+      <w:lvlJc w:val="left"/>
+      <w:pPr>
+        <w:tabs>
+          <w:tab w:val="num" w:pos="720"/>
+        </w:tabs>
+        <w:ind w:left="720" w:hanging="360"/>
+      </w:pPr>
+      <w:rPr>
+        <w:rFonts w:ascii="Symbol" w:hAnsi="Symbol" w:hint="default"/>
+        <w:sz w:val="20"/>
+      </w:rPr>
+    </w:lvl>
+    <w:lvl w:ilvl="1">
+      <w:start w:val="1"/>
+      <w:numFmt w:val="bullet"/>
+      <w:lvlText w:val="o"/>
+      <w:lvlJc w:val="left"/>
+      <w:pPr>
+        <w:tabs>
+          <w:tab w:val="num" w:pos="1440"/>
+        </w:tabs>
+        <w:ind w:left="1440" w:hanging="360"/>
+      </w:pPr>
+      <w:rPr>
+        <w:rFonts w:ascii="Courier New" w:hAnsi="Courier New" w:hint="default"/>
+        <w:sz w:val="20"/>
+      </w:rPr>
+    </w:lvl>
+    <w:lvl w:ilvl="2" w:tentative="1">
+      <w:start w:val="1"/>
+      <w:numFmt w:val="bullet"/>
+      <w:lvlText w:val=""/>
+      <w:lvlJc w:val="left"/>
+      <w:pPr>
+        <w:tabs>
+          <w:tab w:val="num" w:pos="2160"/>
+        </w:tabs>
+        <w:ind w:left="2160" w:hanging="360"/>
+      </w:pPr>
+      <w:rPr>
+        <w:rFonts w:ascii="Wingdings" w:hAnsi="Wingdings" w:hint="default"/>
+        <w:sz w:val="20"/>
+      </w:rPr>
+    </w:lvl>
+    <w:lvl w:ilvl="3" w:tentative="1">
+      <w:start w:val="1"/>
+      <w:numFmt w:val="bullet"/>
+      <w:lvlText w:val=""/>
+      <w:lvlJc w:val="left"/>
+      <w:pPr>
+        <w:tabs>
+          <w:tab w:val="num" w:pos="2880"/>
+        </w:tabs>
+        <w:ind w:left="2880" w:hanging="360"/>
+      </w:pPr>
+      <w:rPr>
+        <w:rFonts w:ascii="Wingdings" w:hAnsi="Wingdings" w:hint="default"/>
+        <w:sz w:val="20"/>
+      </w:rPr>
+    </w:lvl>
+    <w:lvl w:ilvl="4" w:tentative="1">
+      <w:start w:val="1"/>
+      <w:numFmt w:val="bullet"/>
+      <w:lvlText w:val=""/>
+      <w:lvlJc w:val="left"/>
+      <w:pPr>
+        <w:tabs>
+          <w:tab w:val="num" w:pos="3600"/>
+        </w:tabs>
+        <w:ind w:left="3600" w:hanging="360"/>
+      </w:pPr>
+      <w:rPr>
+        <w:rFonts w:ascii="Wingdings" w:hAnsi="Wingdings" w:hint="default"/>
+        <w:sz w:val="20"/>
+      </w:rPr>
+    </w:lvl>
+    <w:lvl w:ilvl="5" w:tentative="1">
+      <w:start w:val="1"/>
+      <w:numFmt w:val="bullet"/>
+      <w:lvlText w:val=""/>
+      <w:lvlJc w:val="left"/>
+      <w:pPr>
+        <w:tabs>
+          <w:tab w:val="num" w:pos="4320"/>
+        </w:tabs>
+        <w:ind w:left="4320" w:hanging="360"/>
+      </w:pPr>
+      <w:rPr>
+        <w:rFonts w:ascii="Wingdings" w:hAnsi="Wingdings" w:hint="default"/>
+        <w:sz w:val="20"/>
+      </w:rPr>
+    </w:lvl>
+    <w:lvl w:ilvl="6" w:tentative="1">
+      <w:start w:val="1"/>
+      <w:numFmt w:val="bullet"/>
+      <w:lvlText w:val=""/>
+      <w:lvlJc w:val="left"/>
+      <w:pPr>
+        <w:tabs>
+          <w:tab w:val="num" w:pos="5040"/>
+        </w:tabs>
+        <w:ind w:left="5040" w:hanging="360"/>
+      </w:pPr>
+      <w:rPr>
+        <w:rFonts w:ascii="Wingdings" w:hAnsi="Wingdings" w:hint="default"/>
+        <w:sz w:val="20"/>
+      </w:rPr>
+    </w:lvl>
+    <w:lvl w:ilvl="7" w:tentative="1">
+      <w:start w:val="1"/>
+      <w:numFmt w:val="bullet"/>
+      <w:lvlText w:val=""/>
+      <w:lvlJc w:val="left"/>
+      <w:pPr>
+        <w:tabs>
+          <w:tab w:val="num" w:pos="5760"/>
+        </w:tabs>
+        <w:ind w:left="5760" w:hanging="360"/>
+      </w:pPr>
+      <w:rPr>
+        <w:rFonts w:ascii="Wingdings" w:hAnsi="Wingdings" w:hint="default"/>
+        <w:sz w:val="20"/>
+      </w:rPr>
+    </w:lvl>
+    <w:lvl w:ilvl="8" w:tentative="1">
+      <w:start w:val="1"/>
+      <w:numFmt w:val="bullet"/>
+      <w:lvlText w:val=""/>
+      <w:lvlJc w:val="left"/>
+      <w:pPr>
+        <w:tabs>
+          <w:tab w:val="num" w:pos="6480"/>
+        </w:tabs>
+        <w:ind w:left="6480" w:hanging="360"/>
+      </w:pPr>
+      <w:rPr>
+        <w:rFonts w:ascii="Wingdings" w:hAnsi="Wingdings" w:hint="default"/>
+        <w:sz w:val="20"/>
+      </w:rPr>
+    </w:lvl>
+  </w:abstractNum>
+  <w:abstractNum w:abstractNumId="1" w15:restartNumberingAfterBreak="0">
     <w:nsid w:val="366F6E63"/>
     <w:multiLevelType w:val="multilevel"/>
     <w:tmpl w:val="3EA49584"/>
@@ -490,7 +874,7 @@
       </w:rPr>
     </w:lvl>
   </w:abstractNum>
-  <w:abstractNum w:abstractNumId="1" w15:restartNumberingAfterBreak="0">
+  <w:abstractNum w:abstractNumId="2" w15:restartNumberingAfterBreak="0">
     <w:nsid w:val="475E3259"/>
     <w:multiLevelType w:val="hybridMultilevel"/>
     <w:tmpl w:val="2256834E"/>
@@ -579,10 +963,165 @@
       </w:pPr>
     </w:lvl>
   </w:abstractNum>
+  <w:abstractNum w:abstractNumId="3" w15:restartNumberingAfterBreak="0">
+    <w:nsid w:val="57E943CB"/>
+    <w:multiLevelType w:val="multilevel"/>
+    <w:tmpl w:val="0FC08414"/>
+    <w:lvl w:ilvl="0">
+      <w:start w:val="1"/>
+      <w:numFmt w:val="bullet"/>
+      <w:lvlText w:val=""/>
+      <w:lvlJc w:val="left"/>
+      <w:pPr>
+        <w:tabs>
+          <w:tab w:val="num" w:pos="720"/>
+        </w:tabs>
+        <w:ind w:left="720" w:hanging="360"/>
+      </w:pPr>
+      <w:rPr>
+        <w:rFonts w:ascii="Symbol" w:hAnsi="Symbol" w:hint="default"/>
+        <w:sz w:val="20"/>
+      </w:rPr>
+    </w:lvl>
+    <w:lvl w:ilvl="1" w:tentative="1">
+      <w:start w:val="1"/>
+      <w:numFmt w:val="bullet"/>
+      <w:lvlText w:val="o"/>
+      <w:lvlJc w:val="left"/>
+      <w:pPr>
+        <w:tabs>
+          <w:tab w:val="num" w:pos="1440"/>
+        </w:tabs>
+        <w:ind w:left="1440" w:hanging="360"/>
+      </w:pPr>
+      <w:rPr>
+        <w:rFonts w:ascii="Courier New" w:hAnsi="Courier New" w:hint="default"/>
+        <w:sz w:val="20"/>
+      </w:rPr>
+    </w:lvl>
+    <w:lvl w:ilvl="2" w:tentative="1">
+      <w:start w:val="1"/>
+      <w:numFmt w:val="bullet"/>
+      <w:lvlText w:val=""/>
+      <w:lvlJc w:val="left"/>
+      <w:pPr>
+        <w:tabs>
+          <w:tab w:val="num" w:pos="2160"/>
+        </w:tabs>
+        <w:ind w:left="2160" w:hanging="360"/>
+      </w:pPr>
+      <w:rPr>
+        <w:rFonts w:ascii="Wingdings" w:hAnsi="Wingdings" w:hint="default"/>
+        <w:sz w:val="20"/>
+      </w:rPr>
+    </w:lvl>
+    <w:lvl w:ilvl="3" w:tentative="1">
+      <w:start w:val="1"/>
+      <w:numFmt w:val="bullet"/>
+      <w:lvlText w:val=""/>
+      <w:lvlJc w:val="left"/>
+      <w:pPr>
+        <w:tabs>
+          <w:tab w:val="num" w:pos="2880"/>
+        </w:tabs>
+        <w:ind w:left="2880" w:hanging="360"/>
+      </w:pPr>
+      <w:rPr>
+        <w:rFonts w:ascii="Wingdings" w:hAnsi="Wingdings" w:hint="default"/>
+        <w:sz w:val="20"/>
+      </w:rPr>
+    </w:lvl>
+    <w:lvl w:ilvl="4" w:tentative="1">
+      <w:start w:val="1"/>
+      <w:numFmt w:val="bullet"/>
+      <w:lvlText w:val=""/>
+      <w:lvlJc w:val="left"/>
+      <w:pPr>
+        <w:tabs>
+          <w:tab w:val="num" w:pos="3600"/>
+        </w:tabs>
+        <w:ind w:left="3600" w:hanging="360"/>
+      </w:pPr>
+      <w:rPr>
+        <w:rFonts w:ascii="Wingdings" w:hAnsi="Wingdings" w:hint="default"/>
+        <w:sz w:val="20"/>
+      </w:rPr>
+    </w:lvl>
+    <w:lvl w:ilvl="5" w:tentative="1">
+      <w:start w:val="1"/>
+      <w:numFmt w:val="bullet"/>
+      <w:lvlText w:val=""/>
+      <w:lvlJc w:val="left"/>
+      <w:pPr>
+        <w:tabs>
+          <w:tab w:val="num" w:pos="4320"/>
+        </w:tabs>
+        <w:ind w:left="4320" w:hanging="360"/>
+      </w:pPr>
+      <w:rPr>
+        <w:rFonts w:ascii="Wingdings" w:hAnsi="Wingdings" w:hint="default"/>
+        <w:sz w:val="20"/>
+      </w:rPr>
+    </w:lvl>
+    <w:lvl w:ilvl="6" w:tentative="1">
+      <w:start w:val="1"/>
+      <w:numFmt w:val="bullet"/>
+      <w:lvlText w:val=""/>
+      <w:lvlJc w:val="left"/>
+      <w:pPr>
+        <w:tabs>
+          <w:tab w:val="num" w:pos="5040"/>
+        </w:tabs>
+        <w:ind w:left="5040" w:hanging="360"/>
+      </w:pPr>
+      <w:rPr>
+        <w:rFonts w:ascii="Wingdings" w:hAnsi="Wingdings" w:hint="default"/>
+        <w:sz w:val="20"/>
+      </w:rPr>
+    </w:lvl>
+    <w:lvl w:ilvl="7" w:tentative="1">
+      <w:start w:val="1"/>
+      <w:numFmt w:val="bullet"/>
+      <w:lvlText w:val=""/>
+      <w:lvlJc w:val="left"/>
+      <w:pPr>
+        <w:tabs>
+          <w:tab w:val="num" w:pos="5760"/>
+        </w:tabs>
+        <w:ind w:left="5760" w:hanging="360"/>
+      </w:pPr>
+      <w:rPr>
+        <w:rFonts w:ascii="Wingdings" w:hAnsi="Wingdings" w:hint="default"/>
+        <w:sz w:val="20"/>
+      </w:rPr>
+    </w:lvl>
+    <w:lvl w:ilvl="8" w:tentative="1">
+      <w:start w:val="1"/>
+      <w:numFmt w:val="bullet"/>
+      <w:lvlText w:val=""/>
+      <w:lvlJc w:val="left"/>
+      <w:pPr>
+        <w:tabs>
+          <w:tab w:val="num" w:pos="6480"/>
+        </w:tabs>
+        <w:ind w:left="6480" w:hanging="360"/>
+      </w:pPr>
+      <w:rPr>
+        <w:rFonts w:ascii="Wingdings" w:hAnsi="Wingdings" w:hint="default"/>
+        <w:sz w:val="20"/>
+      </w:rPr>
+    </w:lvl>
+  </w:abstractNum>
   <w:num w:numId="1" w16cid:durableId="1624117996">
+    <w:abstractNumId w:val="2"/>
+  </w:num>
+  <w:num w:numId="2" w16cid:durableId="1174497422">
     <w:abstractNumId w:val="1"/>
   </w:num>
-  <w:num w:numId="2" w16cid:durableId="1174497422">
+  <w:num w:numId="3" w16cid:durableId="1288970198">
+    <w:abstractNumId w:val="3"/>
+  </w:num>
+  <w:num w:numId="4" w16cid:durableId="1173061304">
     <w:abstractNumId w:val="0"/>
   </w:num>
 </w:numbering>

</xml_diff>

<commit_message>
added recycle scroller and testing
</commit_message>
<xml_diff>
--- a/ReportProjectInterfaceDesign_DangQuynhChi.docx
+++ b/ReportProjectInterfaceDesign_DangQuynhChi.docx
@@ -418,6 +418,9 @@
     </w:p>
     <w:p>
       <w:r>
+        <w:rPr>
+          <w:noProof/>
+        </w:rPr>
         <w:lastRenderedPageBreak/>
         <w:drawing>
           <wp:inline distT="0" distB="0" distL="0" distR="0" wp14:anchorId="1962A843" wp14:editId="1D3D8A16">
@@ -459,6 +462,103 @@
     <w:p>
       <w:r>
         <w:t>Before: performance check</w:t>
+      </w:r>
+    </w:p>
+    <w:p>
+      <w:r>
+        <w:rPr>
+          <w:noProof/>
+        </w:rPr>
+        <w:lastRenderedPageBreak/>
+        <w:drawing>
+          <wp:inline distT="0" distB="0" distL="0" distR="0" wp14:anchorId="3D2A38F2" wp14:editId="17D77F6C">
+            <wp:extent cx="5849166" cy="5153744"/>
+            <wp:effectExtent l="0" t="0" r="0" b="8890"/>
+            <wp:docPr id="292561409" name="Picture 1"/>
+            <wp:cNvGraphicFramePr>
+              <a:graphicFrameLocks xmlns:a="http://schemas.openxmlformats.org/drawingml/2006/main" noChangeAspect="1"/>
+            </wp:cNvGraphicFramePr>
+            <a:graphic xmlns:a="http://schemas.openxmlformats.org/drawingml/2006/main">
+              <a:graphicData uri="http://schemas.openxmlformats.org/drawingml/2006/picture">
+                <pic:pic xmlns:pic="http://schemas.openxmlformats.org/drawingml/2006/picture">
+                  <pic:nvPicPr>
+                    <pic:cNvPr id="292561409" name=""/>
+                    <pic:cNvPicPr/>
+                  </pic:nvPicPr>
+                  <pic:blipFill>
+                    <a:blip r:embed="rId6"/>
+                    <a:stretch>
+                      <a:fillRect/>
+                    </a:stretch>
+                  </pic:blipFill>
+                  <pic:spPr>
+                    <a:xfrm>
+                      <a:off x="0" y="0"/>
+                      <a:ext cx="5849166" cy="5153744"/>
+                    </a:xfrm>
+                    <a:prstGeom prst="rect">
+                      <a:avLst/>
+                    </a:prstGeom>
+                  </pic:spPr>
+                </pic:pic>
+              </a:graphicData>
+            </a:graphic>
+          </wp:inline>
+        </w:drawing>
+      </w:r>
+    </w:p>
+    <w:p/>
+    <w:p>
+      <w:r>
+        <w:rPr>
+          <w:noProof/>
+        </w:rPr>
+        <w:lastRenderedPageBreak/>
+        <w:drawing>
+          <wp:inline distT="0" distB="0" distL="0" distR="0" wp14:anchorId="19920FE1" wp14:editId="339864F9">
+            <wp:extent cx="5943600" cy="4163695"/>
+            <wp:effectExtent l="0" t="0" r="0" b="8255"/>
+            <wp:docPr id="488344112" name="Picture 1"/>
+            <wp:cNvGraphicFramePr>
+              <a:graphicFrameLocks xmlns:a="http://schemas.openxmlformats.org/drawingml/2006/main" noChangeAspect="1"/>
+            </wp:cNvGraphicFramePr>
+            <a:graphic xmlns:a="http://schemas.openxmlformats.org/drawingml/2006/main">
+              <a:graphicData uri="http://schemas.openxmlformats.org/drawingml/2006/picture">
+                <pic:pic xmlns:pic="http://schemas.openxmlformats.org/drawingml/2006/picture">
+                  <pic:nvPicPr>
+                    <pic:cNvPr id="488344112" name=""/>
+                    <pic:cNvPicPr/>
+                  </pic:nvPicPr>
+                  <pic:blipFill>
+                    <a:blip r:embed="rId7"/>
+                    <a:stretch>
+                      <a:fillRect/>
+                    </a:stretch>
+                  </pic:blipFill>
+                  <pic:spPr>
+                    <a:xfrm>
+                      <a:off x="0" y="0"/>
+                      <a:ext cx="5943600" cy="4163695"/>
+                    </a:xfrm>
+                    <a:prstGeom prst="rect">
+                      <a:avLst/>
+                    </a:prstGeom>
+                  </pic:spPr>
+                </pic:pic>
+              </a:graphicData>
+            </a:graphic>
+          </wp:inline>
+        </w:drawing>
+      </w:r>
+    </w:p>
+    <w:p>
+      <w:r>
+        <w:t>After implementing recycler scroller. The painting time aka the time taken to render pixel on screen is reduced dramatically. It is reduced over half</w:t>
+      </w:r>
+    </w:p>
+    <w:p>
+      <w:r>
+        <w:t>&lt;&lt; Try this again with a scroller web test framework&gt;&gt;</w:t>
       </w:r>
     </w:p>
     <w:p>

</xml_diff>